<commit_message>
updated documentation for last commit
</commit_message>
<xml_diff>
--- a/branches/nlderbin-epmem-smem/Documentation/Soar-SMem Manual.docx
+++ b/branches/nlderbin-epmem-smem/Documentation/Soar-SMem Manual.docx
@@ -26,7 +26,7 @@
       </w:pPr>
       <w:fldSimple w:instr=" COMMENTS  \* MERGEFORMAT ">
         <w:r>
-          <w:t>Version 0.2</w:t>
+          <w:t>Version 0.2.1</w:t>
         </w:r>
       </w:fldSimple>
     </w:p>
@@ -50,7 +50,7 @@
         <w:rPr>
           <w:noProof/>
         </w:rPr>
-        <w:t>17 August 2009</w:t>
+        <w:t>15 September 2009</w:t>
       </w:r>
       <w:r>
         <w:fldChar w:fldCharType="end"/>
@@ -3312,8 +3312,8 @@
         </w:numPr>
       </w:pPr>
       <w:bookmarkStart w:id="9" w:name="_Ref81044084"/>
-      <w:bookmarkStart w:id="10" w:name="_Ref81043914"/>
-      <w:bookmarkStart w:id="11" w:name="_Toc112126988"/>
+      <w:bookmarkStart w:id="10" w:name="_Toc112126988"/>
+      <w:bookmarkStart w:id="11" w:name="_Ref81043914"/>
       <w:r>
         <w:t>Soar-S</w:t>
       </w:r>
@@ -3327,7 +3327,7 @@
         <w:t xml:space="preserve"> Commands</w:t>
       </w:r>
       <w:bookmarkEnd w:id="9"/>
-      <w:bookmarkEnd w:id="11"/>
+      <w:bookmarkEnd w:id="10"/>
     </w:p>
     <w:p>
       <w:r>
@@ -3523,7 +3523,7 @@
       <w:r>
         <w:t>Non-Cue-Based Retrievals</w:t>
       </w:r>
-      <w:bookmarkEnd w:id="10"/>
+      <w:bookmarkEnd w:id="11"/>
       <w:bookmarkEnd w:id="12"/>
     </w:p>
     <w:p>
@@ -6763,7 +6763,7 @@
               <w:rPr>
                 <w:b/>
               </w:rPr>
-              <w:t>expansions</w:t>
+              <w:t>retrieves</w:t>
             </w:r>
           </w:p>
         </w:tc>
@@ -6832,7 +6832,7 @@
               <w:spacing w:after="0"/>
             </w:pPr>
             <w:r>
-              <w:t>Expansions</w:t>
+              <w:t>Retrieves</w:t>
             </w:r>
           </w:p>
         </w:tc>
@@ -6879,7 +6879,7 @@
               <w:rPr>
                 <w:b/>
               </w:rPr>
-              <w:t>cue-based-retrievals</w:t>
+              <w:t>queries</w:t>
             </w:r>
           </w:p>
         </w:tc>
@@ -6948,7 +6948,7 @@
               <w:spacing w:after="0"/>
             </w:pPr>
             <w:r>
-              <w:t>Cue-Based Retrievals</w:t>
+              <w:t>Queries</w:t>
             </w:r>
           </w:p>
         </w:tc>
@@ -7071,6 +7071,226 @@
       </w:tr>
     </w:tbl>
     <w:p/>
+    <w:tbl>
+      <w:tblPr>
+        <w:tblW w:w="4992" w:type="pct"/>
+        <w:tblLook w:val="0000"/>
+      </w:tblPr>
+      <w:tblGrid>
+        <w:gridCol w:w="1576"/>
+        <w:gridCol w:w="7985"/>
+      </w:tblGrid>
+      <w:tr>
+        <w:tc>
+          <w:tcPr>
+            <w:tcW w:w="824" w:type="pct"/>
+            <w:shd w:val="clear" w:color="auto" w:fill="auto"/>
+          </w:tcPr>
+          <w:p>
+            <w:pPr>
+              <w:spacing w:after="0"/>
+            </w:pPr>
+            <w:r>
+              <w:t>Statistic</w:t>
+            </w:r>
+          </w:p>
+        </w:tc>
+        <w:tc>
+          <w:tcPr>
+            <w:tcW w:w="4176" w:type="pct"/>
+            <w:shd w:val="clear" w:color="auto" w:fill="auto"/>
+          </w:tcPr>
+          <w:p>
+            <w:pPr>
+              <w:spacing w:after="0"/>
+              <w:rPr>
+                <w:b/>
+              </w:rPr>
+            </w:pPr>
+            <w:r>
+              <w:rPr>
+                <w:b/>
+              </w:rPr>
+              <w:t>nodes</w:t>
+            </w:r>
+          </w:p>
+        </w:tc>
+      </w:tr>
+      <w:tr>
+        <w:tc>
+          <w:tcPr>
+            <w:tcW w:w="824" w:type="pct"/>
+            <w:shd w:val="clear" w:color="auto" w:fill="auto"/>
+          </w:tcPr>
+          <w:p>
+            <w:pPr>
+              <w:spacing w:after="0"/>
+            </w:pPr>
+            <w:r>
+              <w:t>Description</w:t>
+            </w:r>
+          </w:p>
+        </w:tc>
+        <w:tc>
+          <w:tcPr>
+            <w:tcW w:w="4176" w:type="pct"/>
+            <w:shd w:val="clear" w:color="auto" w:fill="auto"/>
+          </w:tcPr>
+          <w:p>
+            <w:pPr>
+              <w:spacing w:after="0"/>
+            </w:pPr>
+            <w:r>
+              <w:t xml:space="preserve">Number of </w:t>
+            </w:r>
+            <w:r>
+              <w:t>nodes in the semantic store</w:t>
+            </w:r>
+          </w:p>
+        </w:tc>
+      </w:tr>
+      <w:tr>
+        <w:tc>
+          <w:tcPr>
+            <w:tcW w:w="824" w:type="pct"/>
+            <w:shd w:val="clear" w:color="auto" w:fill="auto"/>
+          </w:tcPr>
+          <w:p>
+            <w:pPr>
+              <w:spacing w:after="0"/>
+            </w:pPr>
+            <w:r>
+              <w:t>Label</w:t>
+            </w:r>
+          </w:p>
+        </w:tc>
+        <w:tc>
+          <w:tcPr>
+            <w:tcW w:w="4176" w:type="pct"/>
+            <w:shd w:val="clear" w:color="auto" w:fill="auto"/>
+          </w:tcPr>
+          <w:p>
+            <w:pPr>
+              <w:spacing w:after="0"/>
+            </w:pPr>
+            <w:r>
+              <w:t>Nodes</w:t>
+            </w:r>
+          </w:p>
+        </w:tc>
+      </w:tr>
+    </w:tbl>
+    <w:p/>
+    <w:tbl>
+      <w:tblPr>
+        <w:tblW w:w="4992" w:type="pct"/>
+        <w:tblLook w:val="0000"/>
+      </w:tblPr>
+      <w:tblGrid>
+        <w:gridCol w:w="1576"/>
+        <w:gridCol w:w="7985"/>
+      </w:tblGrid>
+      <w:tr>
+        <w:tc>
+          <w:tcPr>
+            <w:tcW w:w="824" w:type="pct"/>
+            <w:shd w:val="clear" w:color="auto" w:fill="auto"/>
+          </w:tcPr>
+          <w:p>
+            <w:pPr>
+              <w:spacing w:after="0"/>
+            </w:pPr>
+            <w:r>
+              <w:t>Statistic</w:t>
+            </w:r>
+          </w:p>
+        </w:tc>
+        <w:tc>
+          <w:tcPr>
+            <w:tcW w:w="4176" w:type="pct"/>
+            <w:shd w:val="clear" w:color="auto" w:fill="auto"/>
+          </w:tcPr>
+          <w:p>
+            <w:pPr>
+              <w:spacing w:after="0"/>
+              <w:rPr>
+                <w:b/>
+              </w:rPr>
+            </w:pPr>
+            <w:r>
+              <w:rPr>
+                <w:b/>
+              </w:rPr>
+              <w:t>edges</w:t>
+            </w:r>
+          </w:p>
+        </w:tc>
+      </w:tr>
+      <w:tr>
+        <w:tc>
+          <w:tcPr>
+            <w:tcW w:w="824" w:type="pct"/>
+            <w:shd w:val="clear" w:color="auto" w:fill="auto"/>
+          </w:tcPr>
+          <w:p>
+            <w:pPr>
+              <w:spacing w:after="0"/>
+            </w:pPr>
+            <w:r>
+              <w:t>Description</w:t>
+            </w:r>
+          </w:p>
+        </w:tc>
+        <w:tc>
+          <w:tcPr>
+            <w:tcW w:w="4176" w:type="pct"/>
+            <w:shd w:val="clear" w:color="auto" w:fill="auto"/>
+          </w:tcPr>
+          <w:p>
+            <w:pPr>
+              <w:spacing w:after="0"/>
+            </w:pPr>
+            <w:r>
+              <w:t xml:space="preserve">Number of </w:t>
+            </w:r>
+            <w:r>
+              <w:t>edges in the semantic store</w:t>
+            </w:r>
+          </w:p>
+        </w:tc>
+      </w:tr>
+      <w:tr>
+        <w:tc>
+          <w:tcPr>
+            <w:tcW w:w="824" w:type="pct"/>
+            <w:shd w:val="clear" w:color="auto" w:fill="auto"/>
+          </w:tcPr>
+          <w:p>
+            <w:pPr>
+              <w:spacing w:after="0"/>
+            </w:pPr>
+            <w:r>
+              <w:t>Label</w:t>
+            </w:r>
+          </w:p>
+        </w:tc>
+        <w:tc>
+          <w:tcPr>
+            <w:tcW w:w="4176" w:type="pct"/>
+            <w:shd w:val="clear" w:color="auto" w:fill="auto"/>
+          </w:tcPr>
+          <w:p>
+            <w:pPr>
+              <w:spacing w:after="0"/>
+            </w:pPr>
+            <w:r>
+              <w:t>Edges</w:t>
+            </w:r>
+          </w:p>
+        </w:tc>
+      </w:tr>
+    </w:tbl>
+    <w:p/>
     <w:p>
       <w:r>
         <w:t xml:space="preserve">Agents can retrieve specific statistics in rule actions using the </w:t>
@@ -7152,7 +7372,10 @@
         <w:spacing w:after="0"/>
       </w:pPr>
       <w:r>
-        <w:t>Expansions: 0</w:t>
+        <w:t>Retrieves</w:t>
+      </w:r>
+      <w:r>
+        <w:t>: 0</w:t>
       </w:r>
     </w:p>
     <w:p>
@@ -7161,7 +7384,10 @@
         <w:spacing w:after="0"/>
       </w:pPr>
       <w:r>
-        <w:t>Cue-Based Retrievals: 0</w:t>
+        <w:t>Queries</w:t>
+      </w:r>
+      <w:r>
+        <w:t>: 0</w:t>
       </w:r>
     </w:p>
     <w:p>
@@ -7171,6 +7397,24 @@
       </w:pPr>
       <w:r>
         <w:t>Stores: 0</w:t>
+      </w:r>
+    </w:p>
+    <w:p>
+      <w:pPr>
+        <w:pStyle w:val="code"/>
+        <w:spacing w:after="0"/>
+      </w:pPr>
+      <w:r>
+        <w:t>Nodes: 0</w:t>
+      </w:r>
+    </w:p>
+    <w:p>
+      <w:pPr>
+        <w:pStyle w:val="code"/>
+        <w:spacing w:after="0"/>
+      </w:pPr>
+      <w:r>
+        <w:t>Edges: 0</w:t>
       </w:r>
     </w:p>
     <w:p>
@@ -11888,7 +12132,7 @@
         <w:rStyle w:val="PageNumber"/>
         <w:noProof/>
       </w:rPr>
-      <w:t>3</w:t>
+      <w:t>15</w:t>
     </w:r>
     <w:r>
       <w:rPr>
@@ -15320,17 +15564,7 @@
       </w:pPr>
     </w:pPrDefault>
   </w:docDefaults>
-  <w:latentStyles w:defLockedState="0" w:defUIPriority="0" w:defSemiHidden="0" w:defUnhideWhenUsed="0" w:defQFormat="0" w:count="276">
-    <w:lsdException w:name="toc 1" w:uiPriority="39"/>
-    <w:lsdException w:name="toc 2" w:uiPriority="39"/>
-    <w:lsdException w:name="toc 3" w:uiPriority="39"/>
-    <w:lsdException w:name="toc 4" w:uiPriority="39"/>
-    <w:lsdException w:name="toc 5" w:uiPriority="39"/>
-    <w:lsdException w:name="toc 6" w:uiPriority="39"/>
-    <w:lsdException w:name="toc 7" w:uiPriority="39"/>
-    <w:lsdException w:name="toc 8" w:uiPriority="39"/>
-    <w:lsdException w:name="toc 9" w:uiPriority="39"/>
-  </w:latentStyles>
+  <w:latentStyles w:defLockedState="0" w:defUIPriority="0" w:defSemiHidden="0" w:defUnhideWhenUsed="0" w:defQFormat="0" w:count="276"/>
   <w:style w:type="paragraph" w:default="1" w:styleId="Normal">
     <w:name w:val="Normal"/>
     <w:qFormat/>
@@ -15401,6 +15635,7 @@
   </w:style>
   <w:style w:type="character" w:default="1" w:styleId="DefaultParagraphFont">
     <w:name w:val="Default Paragraph Font"/>
+    <w:semiHidden/>
     <w:unhideWhenUsed/>
   </w:style>
   <w:style w:type="table" w:default="1" w:styleId="TableNormal">

</xml_diff>

<commit_message>
preparation for long-term identifiers: - removal of "tree" mode (I don't want to have to support this complication in two systems, aside from the issues that arise with the tree mode and shared identifiers) - re-organization of epmem parameters in cli - disallow only neg-query (results in bad-cmd) - success/failure is more consistent with smem (success/failure point to query and/or neg-query) - updated documentation
</commit_message>
<xml_diff>
--- a/branches/nlderbin-epmem-smem/Documentation/Soar-SMem Manual.docx
+++ b/branches/nlderbin-epmem-smem/Documentation/Soar-SMem Manual.docx
@@ -3060,6 +3060,7 @@
     <w:p>
       <w:pPr>
         <w:pStyle w:val="code"/>
+        <w:spacing w:after="0"/>
       </w:pPr>
       <w:r>
         <w:t>smem --add {</w:t>
@@ -3068,6 +3069,7 @@
     <w:p>
       <w:pPr>
         <w:pStyle w:val="code"/>
+        <w:spacing w:after="0"/>
       </w:pPr>
       <w:r>
         <w:t xml:space="preserve">   (&lt;arithmetic&gt; ^add10-facts &lt;a01&gt; &lt;a02&gt; &lt;a03&gt;)</w:t>
@@ -3076,6 +3078,7 @@
     <w:p>
       <w:pPr>
         <w:pStyle w:val="code"/>
+        <w:spacing w:after="0"/>
       </w:pPr>
       <w:r>
         <w:t xml:space="preserve">   (&lt;a01&gt; ^digit1 1 ^digit-10 11)</w:t>
@@ -3084,6 +3087,7 @@
     <w:p>
       <w:pPr>
         <w:pStyle w:val="code"/>
+        <w:spacing w:after="0"/>
       </w:pPr>
       <w:r>
         <w:t xml:space="preserve">   (&lt;a02&gt; ^digit1 2 ^digit-10 12)</w:t>
@@ -3092,6 +3096,7 @@
     <w:p>
       <w:pPr>
         <w:pStyle w:val="code"/>
+        <w:spacing w:after="0"/>
       </w:pPr>
       <w:r>
         <w:t xml:space="preserve">   (&lt;a03&gt; ^digit1 3 ^digit-10 13)</w:t>
@@ -4452,7 +4457,13 @@
               <w:rPr>
                 <w:b/>
               </w:rPr>
-              <w:t>on</w:t>
+              <w:t>o</w:t>
+            </w:r>
+            <w:r>
+              <w:rPr>
+                <w:b/>
+              </w:rPr>
+              <w:t>ff</w:t>
             </w:r>
           </w:p>
         </w:tc>
@@ -6244,8 +6255,14 @@
         <w:pStyle w:val="code"/>
         <w:spacing w:after="0"/>
       </w:pPr>
-      <w:r>
-        <w:t>SMem learning: on</w:t>
+    </w:p>
+    <w:p>
+      <w:pPr>
+        <w:pStyle w:val="code"/>
+        <w:spacing w:after="0"/>
+      </w:pPr>
+      <w:r>
+        <w:t>SMem learning: off</w:t>
       </w:r>
     </w:p>
     <w:p>
@@ -7141,10 +7158,7 @@
               <w:spacing w:after="0"/>
             </w:pPr>
             <w:r>
-              <w:t xml:space="preserve">Number of </w:t>
-            </w:r>
-            <w:r>
-              <w:t>nodes in the semantic store</w:t>
+              <w:t>Number of nodes in the semantic store</w:t>
             </w:r>
           </w:p>
         </w:tc>
@@ -7251,10 +7265,7 @@
               <w:spacing w:after="0"/>
             </w:pPr>
             <w:r>
-              <w:t xml:space="preserve">Number of </w:t>
-            </w:r>
-            <w:r>
-              <w:t>edges in the semantic store</w:t>
+              <w:t>Number of edges in the semantic store</w:t>
             </w:r>
           </w:p>
         </w:tc>
@@ -10320,7 +10331,7 @@
                 <w:rFonts w:ascii="Courier New" w:hAnsi="Courier New"/>
                 <w:sz w:val="18"/>
               </w:rPr>
-              <w:t>n</w:t>
+              <w:t>ff</w:t>
             </w:r>
           </w:p>
         </w:tc>
@@ -12132,7 +12143,7 @@
         <w:rStyle w:val="PageNumber"/>
         <w:noProof/>
       </w:rPr>
-      <w:t>15</w:t>
+      <w:t>22</w:t>
     </w:r>
     <w:r>
       <w:rPr>

</xml_diff>